<commit_message>
Requisitos del modelo logico
</commit_message>
<xml_diff>
--- a/documentacion/Reglas de Integridad.docx
+++ b/documentacion/Reglas de Integridad.docx
@@ -632,11 +632,9 @@
       <w:r>
         <w:t xml:space="preserve">Cada usuario debe observar en pantalla solo aquellas acciones en las cual su rol tiene los permisos </w:t>
       </w:r>
-      <w:proofErr w:type="gramStart"/>
-      <w:r>
-        <w:t>otorgados .</w:t>
-      </w:r>
-      <w:proofErr w:type="gramEnd"/>
+      <w:r>
+        <w:t>otorgados.</w:t>
+      </w:r>
     </w:p>
     <w:p>
       <w:pPr>

</xml_diff>

<commit_message>
Modificaciones al MER, MR y el modelo logico, agregando detalles en la hora y en ARTA. Se especifico las entidades y las columnas en las reglas de integridad y se agregaron varios requerimientos.
</commit_message>
<xml_diff>
--- a/documentacion/Reglas de Integridad.docx
+++ b/documentacion/Reglas de Integridad.docx
@@ -31,613 +31,659 @@
           <w:ilvl w:val="0"/>
           <w:numId w:val="1"/>
         </w:numPr>
-        <w:rPr>
-          <w:rFonts w:ascii="Arial" w:hAnsi="Arial"/>
-          <w:sz w:val="24"/>
-          <w:szCs w:val="24"/>
-        </w:rPr>
-      </w:pPr>
-      <w:r>
-        <w:rPr>
-          <w:rFonts w:ascii="Arial" w:hAnsi="Arial"/>
-          <w:sz w:val="24"/>
-          <w:szCs w:val="24"/>
-        </w:rPr>
-        <w:t>El hipódromo constaba de tres tribunas espaciosas donde se encuentra esparcidas doce localidades y 12.500 butacas , además de numerosos bares , cafetines y salones comedores lujosamente instalados.</w:t>
-      </w:r>
-    </w:p>
-    <w:p>
-      <w:pPr>
-        <w:pStyle w:val="ListParagraph"/>
-        <w:numPr>
-          <w:ilvl w:val="0"/>
-          <w:numId w:val="1"/>
-        </w:numPr>
-        <w:rPr>
-          <w:rFonts w:ascii="Arial" w:hAnsi="Arial"/>
-          <w:sz w:val="24"/>
-          <w:szCs w:val="24"/>
-        </w:rPr>
-      </w:pPr>
-      <w:r>
-        <w:rPr>
-          <w:rFonts w:ascii="Arial" w:hAnsi="Arial"/>
-          <w:sz w:val="24"/>
-          <w:szCs w:val="24"/>
-        </w:rPr>
-        <w:t>Las tribunas tienen 6 entradas de accesos y dos de ellas (AyC) estacionamiento para 8 mil vehículos .</w:t>
-      </w:r>
-    </w:p>
-    <w:p>
-      <w:pPr>
-        <w:pStyle w:val="ListParagraph"/>
-        <w:numPr>
-          <w:ilvl w:val="0"/>
-          <w:numId w:val="1"/>
-        </w:numPr>
-        <w:rPr>
-          <w:rFonts w:ascii="Arial" w:hAnsi="Arial"/>
-          <w:sz w:val="24"/>
-          <w:szCs w:val="24"/>
-        </w:rPr>
-      </w:pPr>
-      <w:r>
-        <w:rPr>
-          <w:rFonts w:ascii="Arial" w:hAnsi="Arial"/>
-          <w:sz w:val="24"/>
-          <w:szCs w:val="24"/>
-        </w:rPr>
-        <w:t>Las localidades tenían , entre 15 y 40 taquillas para la venta y cobro de boletos .</w:t>
-      </w:r>
-    </w:p>
-    <w:p>
-      <w:pPr>
-        <w:pStyle w:val="ListParagraph"/>
-        <w:numPr>
-          <w:ilvl w:val="0"/>
-          <w:numId w:val="1"/>
-        </w:numPr>
-        <w:rPr>
-          <w:rFonts w:ascii="Arial" w:hAnsi="Arial"/>
-          <w:sz w:val="24"/>
-          <w:szCs w:val="24"/>
-        </w:rPr>
-      </w:pPr>
-      <w:r>
-        <w:rPr>
-          <w:rFonts w:ascii="Arial" w:hAnsi="Arial"/>
-          <w:sz w:val="24"/>
-          <w:szCs w:val="24"/>
-        </w:rPr>
-        <w:t xml:space="preserve">Hay un total de 250 caballerizas , puede contener de 20 a 50 puestos para caballos . </w:t>
-      </w:r>
-    </w:p>
-    <w:p>
-      <w:pPr>
-        <w:pStyle w:val="ListParagraph"/>
-        <w:numPr>
-          <w:ilvl w:val="0"/>
-          <w:numId w:val="1"/>
-        </w:numPr>
-        <w:rPr>
-          <w:rFonts w:ascii="Arial" w:hAnsi="Arial"/>
-          <w:sz w:val="24"/>
-          <w:szCs w:val="24"/>
-        </w:rPr>
-      </w:pPr>
-      <w:r>
-        <w:rPr>
-          <w:rFonts w:ascii="Arial" w:hAnsi="Arial"/>
-          <w:sz w:val="24"/>
-          <w:szCs w:val="24"/>
-        </w:rPr>
-        <w:t xml:space="preserve">El  ovalo tiene una longitud total de 1800 metros , con capacidad para un máximo de 16 caballos por carreras </w:t>
-      </w:r>
-    </w:p>
-    <w:p>
-      <w:pPr>
-        <w:pStyle w:val="ListParagraph"/>
-        <w:numPr>
-          <w:ilvl w:val="0"/>
-          <w:numId w:val="1"/>
-        </w:numPr>
-        <w:rPr>
-          <w:rFonts w:ascii="Arial" w:hAnsi="Arial"/>
-          <w:sz w:val="24"/>
-          <w:szCs w:val="24"/>
-        </w:rPr>
-      </w:pPr>
-      <w:r>
-        <w:rPr>
-          <w:rFonts w:ascii="Arial" w:hAnsi="Arial"/>
-          <w:sz w:val="24"/>
-          <w:szCs w:val="24"/>
-        </w:rPr>
-        <w:t>La Grada central cuenta con apartados con capacidad para 4,6 y 8 personas .</w:t>
-      </w:r>
-    </w:p>
-    <w:p>
-      <w:pPr>
-        <w:pStyle w:val="ListParagraph"/>
-        <w:numPr>
-          <w:ilvl w:val="0"/>
-          <w:numId w:val="1"/>
-        </w:numPr>
-        <w:rPr>
-          <w:rFonts w:ascii="Arial" w:hAnsi="Arial"/>
-          <w:sz w:val="24"/>
-          <w:szCs w:val="24"/>
-        </w:rPr>
-      </w:pPr>
-      <w:r>
-        <w:rPr>
-          <w:rFonts w:ascii="Arial" w:hAnsi="Arial"/>
-          <w:sz w:val="24"/>
-          <w:szCs w:val="24"/>
-        </w:rPr>
-        <w:t xml:space="preserve">El nivel I puede recibir hasta 1,500 personas </w:t>
-      </w:r>
-    </w:p>
-    <w:p>
-      <w:pPr>
-        <w:pStyle w:val="ListParagraph"/>
-        <w:numPr>
-          <w:ilvl w:val="0"/>
-          <w:numId w:val="1"/>
-        </w:numPr>
-        <w:rPr>
-          <w:rFonts w:ascii="Arial" w:hAnsi="Arial"/>
-          <w:sz w:val="24"/>
-          <w:szCs w:val="24"/>
-        </w:rPr>
-      </w:pPr>
-      <w:r>
-        <w:rPr>
-          <w:rFonts w:ascii="Arial" w:hAnsi="Arial"/>
-          <w:sz w:val="24"/>
-          <w:szCs w:val="24"/>
-        </w:rPr>
-        <w:t>El nivel II DE LA GRADA CENTAL esta diseñado para 1700 asistentes .</w:t>
-      </w:r>
-    </w:p>
-    <w:p>
-      <w:pPr>
-        <w:pStyle w:val="ListParagraph"/>
-        <w:numPr>
-          <w:ilvl w:val="0"/>
-          <w:numId w:val="1"/>
-        </w:numPr>
-        <w:rPr>
-          <w:rFonts w:ascii="Arial" w:hAnsi="Arial"/>
-          <w:sz w:val="24"/>
-          <w:szCs w:val="24"/>
-        </w:rPr>
-      </w:pPr>
-      <w:r>
-        <w:rPr>
-          <w:rFonts w:ascii="Arial" w:hAnsi="Arial"/>
-          <w:sz w:val="24"/>
-          <w:szCs w:val="24"/>
-        </w:rPr>
-        <w:t>El restaurante la terraza abre sus puertas solo los sabados y domingos a partir de las 2:00 Pm y tiene una capacidad para 350 comensales .</w:t>
-      </w:r>
-    </w:p>
-    <w:p>
-      <w:pPr>
-        <w:pStyle w:val="ListParagraph"/>
-        <w:numPr>
-          <w:ilvl w:val="0"/>
-          <w:numId w:val="1"/>
-        </w:numPr>
-        <w:rPr>
-          <w:rFonts w:ascii="Arial" w:hAnsi="Arial"/>
-          <w:sz w:val="24"/>
-          <w:szCs w:val="24"/>
-        </w:rPr>
-      </w:pPr>
-      <w:r>
-        <w:rPr>
-          <w:rFonts w:ascii="Arial" w:hAnsi="Arial"/>
-          <w:sz w:val="24"/>
-          <w:szCs w:val="24"/>
-        </w:rPr>
-        <w:t xml:space="preserve">Grada central , butacas , playas y pasillos es de 200 BS </w:t>
-      </w:r>
-    </w:p>
-    <w:p>
-      <w:pPr>
-        <w:pStyle w:val="ListParagraph"/>
-        <w:numPr>
-          <w:ilvl w:val="0"/>
-          <w:numId w:val="1"/>
-        </w:numPr>
-        <w:rPr>
-          <w:rFonts w:ascii="Arial" w:hAnsi="Arial"/>
-          <w:sz w:val="24"/>
-          <w:szCs w:val="24"/>
-        </w:rPr>
-      </w:pPr>
-      <w:r>
-        <w:rPr>
-          <w:rFonts w:ascii="Arial" w:hAnsi="Arial"/>
-          <w:sz w:val="24"/>
-          <w:szCs w:val="24"/>
-        </w:rPr>
-        <w:t>La zona mezzanina 800BS</w:t>
-      </w:r>
-    </w:p>
-    <w:p>
-      <w:pPr>
-        <w:pStyle w:val="ListParagraph"/>
-        <w:numPr>
-          <w:ilvl w:val="0"/>
-          <w:numId w:val="1"/>
-        </w:numPr>
-        <w:rPr>
-          <w:rFonts w:ascii="Arial" w:hAnsi="Arial"/>
-          <w:sz w:val="24"/>
-          <w:szCs w:val="24"/>
-        </w:rPr>
-      </w:pPr>
-      <w:r>
-        <w:rPr>
-          <w:rFonts w:ascii="Arial" w:hAnsi="Arial"/>
-          <w:sz w:val="24"/>
-          <w:szCs w:val="24"/>
-        </w:rPr>
-        <w:t>Los palcos con pantalla privada tienen un precio de 1500 BS</w:t>
-      </w:r>
-    </w:p>
-    <w:p>
-      <w:pPr>
-        <w:pStyle w:val="ListParagraph"/>
-        <w:numPr>
-          <w:ilvl w:val="0"/>
-          <w:numId w:val="1"/>
-        </w:numPr>
-        <w:rPr>
-          <w:rFonts w:ascii="Arial" w:hAnsi="Arial"/>
-          <w:sz w:val="24"/>
-          <w:szCs w:val="24"/>
-        </w:rPr>
-      </w:pPr>
-      <w:r>
-        <w:rPr>
-          <w:rFonts w:ascii="Arial" w:hAnsi="Arial"/>
-          <w:sz w:val="24"/>
-          <w:szCs w:val="24"/>
-        </w:rPr>
-        <w:t>El accesos a los restaurantes de la grada preferente es gratis .</w:t>
-      </w:r>
-    </w:p>
-    <w:p>
-      <w:pPr>
-        <w:pStyle w:val="ListParagraph"/>
-        <w:numPr>
-          <w:ilvl w:val="0"/>
-          <w:numId w:val="1"/>
-        </w:numPr>
-        <w:rPr>
-          <w:rFonts w:ascii="Arial" w:hAnsi="Arial"/>
-          <w:sz w:val="24"/>
-          <w:szCs w:val="24"/>
-        </w:rPr>
-      </w:pPr>
-      <w:r>
-        <w:rPr>
-          <w:rFonts w:ascii="Arial" w:hAnsi="Arial"/>
-          <w:sz w:val="24"/>
-          <w:szCs w:val="24"/>
-        </w:rPr>
-        <w:t>El hipódromo abre sus puertas todos los sabados y domingos a partir  de las 12:30pm</w:t>
-      </w:r>
-    </w:p>
-    <w:p>
-      <w:pPr>
-        <w:pStyle w:val="ListParagraph"/>
-        <w:numPr>
-          <w:ilvl w:val="0"/>
-          <w:numId w:val="1"/>
-        </w:numPr>
-        <w:rPr>
-          <w:rFonts w:ascii="Arial" w:hAnsi="Arial"/>
-          <w:sz w:val="24"/>
-          <w:szCs w:val="24"/>
-        </w:rPr>
-      </w:pPr>
-      <w:r>
-        <w:rPr>
-          <w:rFonts w:ascii="Arial" w:hAnsi="Arial"/>
-          <w:sz w:val="24"/>
-          <w:szCs w:val="24"/>
-        </w:rPr>
-        <w:t>La primera carrera de las doce que se ofrecen por  función  A LA  1 PM</w:t>
-      </w:r>
-    </w:p>
-    <w:p>
-      <w:pPr>
-        <w:pStyle w:val="ListParagraph"/>
-        <w:numPr>
-          <w:ilvl w:val="0"/>
-          <w:numId w:val="1"/>
-        </w:numPr>
-        <w:rPr>
-          <w:rFonts w:ascii="Arial" w:hAnsi="Arial"/>
-          <w:sz w:val="24"/>
-          <w:szCs w:val="24"/>
-        </w:rPr>
-      </w:pPr>
-      <w:r>
-        <w:rPr>
-          <w:rFonts w:ascii="Arial" w:hAnsi="Arial"/>
-          <w:sz w:val="24"/>
-          <w:szCs w:val="24"/>
-        </w:rPr>
-        <w:t>Las carreras se dan cada 30 min</w:t>
-      </w:r>
-    </w:p>
-    <w:p>
-      <w:pPr>
-        <w:pStyle w:val="ListParagraph"/>
-        <w:numPr>
-          <w:ilvl w:val="0"/>
-          <w:numId w:val="1"/>
-        </w:numPr>
-        <w:rPr>
-          <w:rFonts w:ascii="Arial" w:hAnsi="Arial"/>
-          <w:sz w:val="24"/>
-          <w:szCs w:val="24"/>
-        </w:rPr>
-      </w:pPr>
-      <w:r>
-        <w:rPr>
-          <w:rFonts w:ascii="Arial" w:hAnsi="Arial"/>
-          <w:sz w:val="24"/>
-          <w:szCs w:val="24"/>
-        </w:rPr>
-        <w:t>Implementos ( (+)ponen ,(-)quitan)</w:t>
-      </w:r>
-    </w:p>
-    <w:p>
-      <w:pPr>
-        <w:pStyle w:val="ListParagraph"/>
-        <w:numPr>
-          <w:ilvl w:val="0"/>
-          <w:numId w:val="1"/>
-        </w:numPr>
-        <w:rPr>
-          <w:rFonts w:ascii="Arial" w:hAnsi="Arial"/>
-          <w:sz w:val="24"/>
-          <w:szCs w:val="24"/>
-        </w:rPr>
-      </w:pPr>
-      <w:r>
-        <w:rPr>
-          <w:rFonts w:ascii="Arial" w:hAnsi="Arial"/>
-          <w:sz w:val="24"/>
-          <w:szCs w:val="24"/>
-        </w:rPr>
-        <w:t>Medicamentos (buta y lasix)</w:t>
-      </w:r>
-    </w:p>
-    <w:p>
-      <w:pPr>
-        <w:pStyle w:val="ListParagraph"/>
-        <w:numPr>
-          <w:ilvl w:val="0"/>
-          <w:numId w:val="1"/>
-        </w:numPr>
-        <w:rPr>
-          <w:rFonts w:ascii="Arial" w:hAnsi="Arial"/>
-          <w:sz w:val="24"/>
-          <w:szCs w:val="24"/>
-        </w:rPr>
-      </w:pPr>
-      <w:r>
-        <w:rPr>
-          <w:rFonts w:ascii="Arial" w:hAnsi="Arial"/>
-          <w:sz w:val="24"/>
-          <w:szCs w:val="24"/>
-        </w:rPr>
-        <w:t>Hipódromo y carrera de ese dia en dicho hipódromo (c:la rinconada ,z:santa rita , v:valencia ,b: rancho alegre ).</w:t>
-      </w:r>
-    </w:p>
-    <w:p>
-      <w:pPr>
-        <w:pStyle w:val="ListParagraph"/>
-        <w:numPr>
-          <w:ilvl w:val="0"/>
-          <w:numId w:val="1"/>
-        </w:numPr>
-        <w:rPr>
-          <w:rFonts w:ascii="Arial" w:hAnsi="Arial"/>
-          <w:sz w:val="24"/>
-          <w:szCs w:val="24"/>
-        </w:rPr>
-      </w:pPr>
-      <w:r>
-        <w:rPr>
-          <w:rFonts w:ascii="Arial" w:hAnsi="Arial"/>
-          <w:sz w:val="24"/>
-          <w:szCs w:val="24"/>
-        </w:rPr>
-        <w:t xml:space="preserve">Son 12 carreras diarias </w:t>
-      </w:r>
-    </w:p>
-    <w:p>
-      <w:pPr>
-        <w:pStyle w:val="ListParagraph"/>
-        <w:numPr>
-          <w:ilvl w:val="0"/>
-          <w:numId w:val="1"/>
-        </w:numPr>
-        <w:rPr>
-          <w:rFonts w:ascii="Arial" w:hAnsi="Arial"/>
-          <w:sz w:val="24"/>
-          <w:szCs w:val="24"/>
-        </w:rPr>
-      </w:pPr>
-      <w:r>
-        <w:rPr>
-          <w:rFonts w:ascii="Arial" w:hAnsi="Arial"/>
-          <w:sz w:val="24"/>
-          <w:szCs w:val="24"/>
-        </w:rPr>
-        <w:t xml:space="preserve">Enfermedad : si el atributo retira  es verdadero y se le tiene que poner una enfermedad </w:t>
-      </w:r>
-    </w:p>
-    <w:p>
-      <w:pPr>
-        <w:pStyle w:val="ListParagraph"/>
-        <w:numPr>
-          <w:ilvl w:val="0"/>
-          <w:numId w:val="1"/>
-        </w:numPr>
-        <w:rPr>
-          <w:rFonts w:ascii="Arial" w:hAnsi="Arial"/>
-          <w:sz w:val="24"/>
-          <w:szCs w:val="24"/>
-        </w:rPr>
-      </w:pPr>
-      <w:r>
-        <w:rPr>
-          <w:rFonts w:ascii="Arial" w:hAnsi="Arial"/>
-          <w:sz w:val="24"/>
-          <w:szCs w:val="24"/>
-        </w:rPr>
-        <w:t xml:space="preserve">Implementos obligatorios es el ( latigo , también llamado fuete )no pueden correr sin este implemento que lo lleva el jinete </w:t>
-      </w:r>
-    </w:p>
-    <w:p>
-      <w:pPr>
-        <w:pStyle w:val="ListParagraph"/>
-        <w:numPr>
-          <w:ilvl w:val="0"/>
-          <w:numId w:val="1"/>
-        </w:numPr>
-        <w:rPr>
-          <w:rFonts w:ascii="Arial" w:hAnsi="Arial"/>
-          <w:sz w:val="24"/>
-          <w:szCs w:val="24"/>
-        </w:rPr>
-      </w:pPr>
-      <w:r>
-        <w:rPr>
-          <w:rFonts w:ascii="Arial" w:hAnsi="Arial"/>
-          <w:sz w:val="24"/>
-          <w:szCs w:val="24"/>
-        </w:rPr>
-        <w:t>Implementos : otros que no sale en la revista , pero en caso de no llevado deberá aparecer en el programa oficial , son las herraduras de aluminio , si estas son objetos de modificación aparecerá como (c.c:casquillos correctivos ) y si son de otro material dira (C.H casquillos de hierro )</w:t>
-      </w:r>
-    </w:p>
-    <w:p>
-      <w:pPr>
-        <w:pStyle w:val="ListParagraph"/>
-        <w:numPr>
-          <w:ilvl w:val="0"/>
-          <w:numId w:val="1"/>
-        </w:numPr>
-        <w:rPr>
-          <w:rFonts w:ascii="Arial" w:hAnsi="Arial"/>
-          <w:sz w:val="24"/>
-          <w:szCs w:val="24"/>
-        </w:rPr>
-      </w:pPr>
-      <w:r>
-        <w:rPr>
-          <w:rFonts w:ascii="Arial" w:hAnsi="Arial"/>
-          <w:sz w:val="24"/>
-          <w:szCs w:val="24"/>
-        </w:rPr>
-        <w:t xml:space="preserve">Implemento : todos los demás implementos son opcionales a criterio del entrenador y debe solicitar autorización para utilizarlos .( Gringolas , LA (lengua Amarrada ),BZ (Bozal),BL (BOZAL LENGUERO),BB(BOZAL BLANCO NOSE BAND ),M O P (MARTINGALA PRETAL ) ES LO MISMO , G (GUAYO),V(VENDAS),O.T ( OREJAS TAPADAS ) </w:t>
-      </w:r>
-    </w:p>
-    <w:p>
-      <w:pPr>
-        <w:pStyle w:val="ListParagraph"/>
-        <w:numPr>
-          <w:ilvl w:val="0"/>
-          <w:numId w:val="1"/>
-        </w:numPr>
-        <w:rPr>
-          <w:rFonts w:ascii="Arial" w:hAnsi="Arial"/>
-          <w:sz w:val="24"/>
-          <w:szCs w:val="24"/>
-        </w:rPr>
-      </w:pPr>
-      <w:r>
-        <w:rPr>
-          <w:rFonts w:ascii="Arial" w:hAnsi="Arial"/>
-          <w:sz w:val="24"/>
-          <w:szCs w:val="24"/>
-        </w:rPr>
-        <w:t>Los jinetes no pueden ser dueños de caballos .</w:t>
-      </w:r>
-    </w:p>
-    <w:p>
-      <w:pPr>
-        <w:pStyle w:val="ListParagraph"/>
-        <w:numPr>
-          <w:ilvl w:val="0"/>
-          <w:numId w:val="1"/>
-        </w:numPr>
-        <w:rPr>
-          <w:rFonts w:ascii="Arial" w:hAnsi="Arial"/>
-          <w:sz w:val="24"/>
-          <w:szCs w:val="24"/>
-        </w:rPr>
-      </w:pPr>
-      <w:r>
-        <w:rPr>
-          <w:rFonts w:ascii="Arial" w:hAnsi="Arial"/>
-          <w:sz w:val="24"/>
-          <w:szCs w:val="24"/>
-        </w:rPr>
-        <w:t xml:space="preserve">Jinetes deben tener un pesos de 48kg en el momento que inician la profesión del jinete . </w:t>
-      </w:r>
-    </w:p>
-    <w:p>
-      <w:pPr>
-        <w:pStyle w:val="ListParagraph"/>
-        <w:numPr>
-          <w:ilvl w:val="0"/>
-          <w:numId w:val="1"/>
-        </w:numPr>
-        <w:rPr>
-          <w:rFonts w:ascii="Arial" w:hAnsi="Arial"/>
-          <w:sz w:val="24"/>
-          <w:szCs w:val="24"/>
-        </w:rPr>
-      </w:pPr>
-      <w:r>
-        <w:rPr>
-          <w:rFonts w:ascii="Arial" w:hAnsi="Arial"/>
-          <w:sz w:val="24"/>
-          <w:szCs w:val="24"/>
-        </w:rPr>
-        <w:t>Las carreras : se exigen un peso que depende del rango que tenga  el jinete. Cuando son aprendiz pueden tener 4kg menos del pesos inicial , se convierte en profesional cuando ganas 60 carreras , cuando se convierte en profesional puede montar hasta 52kg ,</w:t>
-      </w:r>
-    </w:p>
-    <w:p>
-      <w:pPr>
-        <w:pStyle w:val="ListParagraph"/>
-        <w:numPr>
-          <w:ilvl w:val="0"/>
-          <w:numId w:val="1"/>
-        </w:numPr>
-        <w:rPr>
-          <w:rFonts w:ascii="Arial" w:hAnsi="Arial"/>
-          <w:sz w:val="24"/>
-          <w:szCs w:val="24"/>
-        </w:rPr>
-      </w:pPr>
-      <w:r>
-        <w:rPr>
-          <w:rFonts w:ascii="Arial" w:hAnsi="Arial"/>
-          <w:sz w:val="24"/>
-          <w:szCs w:val="24"/>
-        </w:rPr>
-        <w:t>Los jinetes no tienen limite en su altura</w:t>
+        <w:rPr/>
+      </w:pPr>
+      <w:r>
+        <w:rPr>
+          <w:rFonts w:ascii="Arial" w:hAnsi="Arial"/>
+          <w:sz w:val="24"/>
+          <w:szCs w:val="24"/>
+        </w:rPr>
+        <w:t>La entidad área tendrá solo</w:t>
+      </w:r>
+      <w:r>
+        <w:rPr>
+          <w:rFonts w:ascii="Arial" w:hAnsi="Arial"/>
+          <w:sz w:val="24"/>
+          <w:szCs w:val="24"/>
+        </w:rPr>
+        <w:t xml:space="preserve"> tres tribunas.</w:t>
+      </w:r>
+    </w:p>
+    <w:p>
+      <w:pPr>
+        <w:pStyle w:val="ListParagraph"/>
+        <w:numPr>
+          <w:ilvl w:val="0"/>
+          <w:numId w:val="1"/>
+        </w:numPr>
+        <w:rPr/>
+      </w:pPr>
+      <w:r>
+        <w:rPr>
+          <w:rFonts w:ascii="Arial" w:hAnsi="Arial"/>
+          <w:sz w:val="24"/>
+          <w:szCs w:val="24"/>
+        </w:rPr>
+        <w:t xml:space="preserve">Las tribunas tienen 6 entradas de accesos </w:t>
+      </w:r>
+      <w:r>
+        <w:rPr>
+          <w:rFonts w:ascii="Arial" w:hAnsi="Arial"/>
+          <w:sz w:val="24"/>
+          <w:szCs w:val="24"/>
+        </w:rPr>
+        <w:t>(</w:t>
+      </w:r>
+      <w:r>
+        <w:rPr>
+          <w:rFonts w:ascii="Arial" w:hAnsi="Arial"/>
+          <w:sz w:val="24"/>
+          <w:szCs w:val="24"/>
+        </w:rPr>
+        <w:t xml:space="preserve">dos de ellas A y C </w:t>
+      </w:r>
+      <w:r>
+        <w:rPr>
+          <w:rFonts w:ascii="Arial" w:hAnsi="Arial"/>
+          <w:sz w:val="24"/>
+          <w:szCs w:val="24"/>
+        </w:rPr>
+        <w:t xml:space="preserve">con un </w:t>
+      </w:r>
+      <w:r>
+        <w:rPr>
+          <w:rFonts w:ascii="Arial" w:hAnsi="Arial"/>
+          <w:sz w:val="24"/>
+          <w:szCs w:val="24"/>
+        </w:rPr>
+        <w:t>estacionamiento para 8 mil vehículos</w:t>
+      </w:r>
+      <w:r>
+        <w:rPr>
+          <w:rFonts w:ascii="Arial" w:hAnsi="Arial"/>
+          <w:sz w:val="24"/>
+          <w:szCs w:val="24"/>
+        </w:rPr>
+        <w:t>).</w:t>
+      </w:r>
+    </w:p>
+    <w:p>
+      <w:pPr>
+        <w:pStyle w:val="ListParagraph"/>
+        <w:numPr>
+          <w:ilvl w:val="0"/>
+          <w:numId w:val="1"/>
+        </w:numPr>
+        <w:rPr/>
+      </w:pPr>
+      <w:r>
+        <w:rPr>
+          <w:rFonts w:ascii="Arial" w:hAnsi="Arial"/>
+          <w:sz w:val="24"/>
+          <w:szCs w:val="24"/>
+        </w:rPr>
+        <w:t>Cada área puede tener</w:t>
+      </w:r>
+      <w:r>
+        <w:rPr>
+          <w:rFonts w:ascii="Arial" w:hAnsi="Arial"/>
+          <w:sz w:val="24"/>
+          <w:szCs w:val="24"/>
+        </w:rPr>
+        <w:t xml:space="preserve"> entre 15 y 40 taquillas para la venta y cobro de boletos </w:t>
+      </w:r>
+      <w:r>
+        <w:rPr>
+          <w:rFonts w:ascii="Arial" w:hAnsi="Arial"/>
+          <w:sz w:val="24"/>
+          <w:szCs w:val="24"/>
+        </w:rPr>
+        <w:t>esto se visualiza en ARTA</w:t>
+      </w:r>
+      <w:r>
+        <w:rPr>
+          <w:rFonts w:ascii="Arial" w:hAnsi="Arial"/>
+          <w:sz w:val="24"/>
+          <w:szCs w:val="24"/>
+        </w:rPr>
+        <w:t>.</w:t>
+      </w:r>
+    </w:p>
+    <w:p>
+      <w:pPr>
+        <w:pStyle w:val="ListParagraph"/>
+        <w:numPr>
+          <w:ilvl w:val="0"/>
+          <w:numId w:val="1"/>
+        </w:numPr>
+        <w:rPr/>
+      </w:pPr>
+      <w:r>
+        <w:rPr>
+          <w:rFonts w:ascii="Arial" w:hAnsi="Arial"/>
+          <w:sz w:val="24"/>
+          <w:szCs w:val="24"/>
+        </w:rPr>
+        <w:t xml:space="preserve">Hay un total de 250 caballerizas, </w:t>
+      </w:r>
+      <w:r>
+        <w:rPr>
+          <w:rFonts w:ascii="Arial" w:hAnsi="Arial"/>
+          <w:sz w:val="24"/>
+          <w:szCs w:val="24"/>
+        </w:rPr>
+        <w:t>entre</w:t>
+      </w:r>
+      <w:r>
+        <w:rPr>
+          <w:rFonts w:ascii="Arial" w:hAnsi="Arial"/>
+          <w:sz w:val="24"/>
+          <w:szCs w:val="24"/>
+        </w:rPr>
+        <w:t xml:space="preserve"> 20 a 50 puestos. </w:t>
+      </w:r>
+      <w:r>
+        <w:rPr>
+          <w:rFonts w:ascii="Arial" w:hAnsi="Arial"/>
+          <w:sz w:val="24"/>
+          <w:szCs w:val="24"/>
+        </w:rPr>
+        <w:t>Esto se refleja en los codigos de caballeriza y puesto.</w:t>
+      </w:r>
+    </w:p>
+    <w:p>
+      <w:pPr>
+        <w:pStyle w:val="ListParagraph"/>
+        <w:numPr>
+          <w:ilvl w:val="0"/>
+          <w:numId w:val="1"/>
+        </w:numPr>
+        <w:rPr/>
+      </w:pPr>
+      <w:r>
+        <w:rPr>
+          <w:rFonts w:ascii="Arial" w:hAnsi="Arial"/>
+          <w:sz w:val="24"/>
+          <w:szCs w:val="24"/>
+        </w:rPr>
+        <w:t>La pista tiene una longitud de</w:t>
+      </w:r>
+      <w:r>
+        <w:rPr>
+          <w:rFonts w:ascii="Arial" w:hAnsi="Arial"/>
+          <w:sz w:val="24"/>
+          <w:szCs w:val="24"/>
+        </w:rPr>
+        <w:t xml:space="preserve"> 1800 metros </w:t>
+      </w:r>
+      <w:r>
+        <w:rPr>
+          <w:rFonts w:ascii="Arial" w:hAnsi="Arial"/>
+          <w:sz w:val="24"/>
+          <w:szCs w:val="24"/>
+        </w:rPr>
+        <w:t>y admite una</w:t>
+      </w:r>
+      <w:r>
+        <w:rPr>
+          <w:rFonts w:ascii="Arial" w:hAnsi="Arial"/>
+          <w:sz w:val="24"/>
+          <w:szCs w:val="24"/>
+        </w:rPr>
+        <w:t xml:space="preserve"> capacidad para un máximo de 16 caballos por carreras. </w:t>
+      </w:r>
+      <w:r>
+        <w:rPr>
+          <w:rFonts w:ascii="Arial" w:hAnsi="Arial"/>
+          <w:sz w:val="24"/>
+          <w:szCs w:val="24"/>
+        </w:rPr>
+        <w:t>Esto se visualizar en el atributo longitud de pista y en CAEJ la foranea de carrera no podra estar mas de 16 veces para saber la cantidad de caballos que participaron.</w:t>
+      </w:r>
+    </w:p>
+    <w:p>
+      <w:pPr>
+        <w:pStyle w:val="ListParagraph"/>
+        <w:numPr>
+          <w:ilvl w:val="0"/>
+          <w:numId w:val="1"/>
+        </w:numPr>
+        <w:rPr/>
+      </w:pPr>
+      <w:r>
+        <w:rPr>
+          <w:rFonts w:ascii="Arial" w:hAnsi="Arial"/>
+          <w:sz w:val="24"/>
+          <w:szCs w:val="24"/>
+        </w:rPr>
+        <w:t xml:space="preserve">La </w:t>
+      </w:r>
+      <w:r>
+        <w:rPr>
+          <w:rFonts w:ascii="Arial" w:hAnsi="Arial"/>
+          <w:sz w:val="24"/>
+          <w:szCs w:val="24"/>
+        </w:rPr>
+        <w:t>g</w:t>
+      </w:r>
+      <w:r>
+        <w:rPr>
+          <w:rFonts w:ascii="Arial" w:hAnsi="Arial"/>
+          <w:sz w:val="24"/>
+          <w:szCs w:val="24"/>
+        </w:rPr>
+        <w:t xml:space="preserve">rada central cuenta con apartados con capacidad para 4,6 y 8 personas. </w:t>
+      </w:r>
+      <w:r>
+        <w:rPr>
+          <w:rFonts w:ascii="Arial" w:hAnsi="Arial"/>
+          <w:sz w:val="24"/>
+          <w:szCs w:val="24"/>
+        </w:rPr>
+        <w:t>Esto se visualizara en la capacidad que acepta el area</w:t>
+      </w:r>
+      <w:r>
+        <w:rPr>
+          <w:rFonts w:ascii="Arial" w:hAnsi="Arial"/>
+          <w:sz w:val="24"/>
+          <w:szCs w:val="24"/>
+        </w:rPr>
+        <w:t>.</w:t>
+      </w:r>
+    </w:p>
+    <w:p>
+      <w:pPr>
+        <w:pStyle w:val="ListParagraph"/>
+        <w:numPr>
+          <w:ilvl w:val="0"/>
+          <w:numId w:val="1"/>
+        </w:numPr>
+        <w:rPr/>
+      </w:pPr>
+      <w:r>
+        <w:rPr>
+          <w:rFonts w:ascii="Arial" w:hAnsi="Arial"/>
+          <w:sz w:val="24"/>
+          <w:szCs w:val="24"/>
+        </w:rPr>
+        <w:t xml:space="preserve">El nivel I puede recibir hasta 1,500 personas. </w:t>
+      </w:r>
+      <w:r>
+        <w:rPr>
+          <w:rFonts w:ascii="Arial" w:hAnsi="Arial"/>
+          <w:sz w:val="24"/>
+          <w:szCs w:val="24"/>
+        </w:rPr>
+        <w:t>Capacidad que acepta el area.</w:t>
+      </w:r>
+    </w:p>
+    <w:p>
+      <w:pPr>
+        <w:pStyle w:val="ListParagraph"/>
+        <w:numPr>
+          <w:ilvl w:val="0"/>
+          <w:numId w:val="1"/>
+        </w:numPr>
+        <w:rPr/>
+      </w:pPr>
+      <w:r>
+        <w:rPr>
+          <w:rFonts w:ascii="Arial" w:hAnsi="Arial"/>
+          <w:sz w:val="24"/>
+          <w:szCs w:val="24"/>
+        </w:rPr>
+        <w:t xml:space="preserve">El nivel II </w:t>
+      </w:r>
+      <w:r>
+        <w:rPr>
+          <w:rFonts w:ascii="Arial" w:hAnsi="Arial"/>
+          <w:sz w:val="24"/>
+          <w:szCs w:val="24"/>
+        </w:rPr>
+        <w:t>de los apartados</w:t>
+      </w:r>
+      <w:r>
+        <w:rPr>
+          <w:rFonts w:ascii="Arial" w:hAnsi="Arial"/>
+          <w:sz w:val="24"/>
+          <w:szCs w:val="24"/>
+        </w:rPr>
+        <w:t xml:space="preserve"> esta diseñado para 1700 asistentes. </w:t>
+      </w:r>
+      <w:r>
+        <w:rPr>
+          <w:rFonts w:ascii="Arial" w:hAnsi="Arial"/>
+          <w:sz w:val="24"/>
+          <w:szCs w:val="24"/>
+        </w:rPr>
+        <w:t>Capacidad que acepta el area.</w:t>
+      </w:r>
+    </w:p>
+    <w:p>
+      <w:pPr>
+        <w:pStyle w:val="ListParagraph"/>
+        <w:numPr>
+          <w:ilvl w:val="0"/>
+          <w:numId w:val="1"/>
+        </w:numPr>
+        <w:rPr/>
+      </w:pPr>
+      <w:r>
+        <w:rPr>
+          <w:rFonts w:ascii="Arial" w:hAnsi="Arial"/>
+          <w:sz w:val="24"/>
+          <w:szCs w:val="24"/>
+        </w:rPr>
+        <w:t>En la mezzanina de la grada central se encuentra un restaurante. Cuando el tipo de area sea mezzanina se le asociara su respectivo restaurante en RESA.</w:t>
+      </w:r>
+    </w:p>
+    <w:p>
+      <w:pPr>
+        <w:pStyle w:val="ListParagraph"/>
+        <w:numPr>
+          <w:ilvl w:val="0"/>
+          <w:numId w:val="1"/>
+        </w:numPr>
+        <w:rPr/>
+      </w:pPr>
+      <w:r>
+        <w:rPr>
+          <w:rFonts w:ascii="Arial" w:hAnsi="Arial"/>
+          <w:sz w:val="24"/>
+          <w:szCs w:val="24"/>
+        </w:rPr>
+        <w:t>En el restaurante de la mezzanina abre a las 2 PM y tiene una capacidad para 350 comensales. La capacidad de la mezzanina se ve en el atributo capacidad del area y la hora de entrada junto con los dias que abre en la entidad HORA.</w:t>
+      </w:r>
+    </w:p>
+    <w:p>
+      <w:pPr>
+        <w:pStyle w:val="ListParagraph"/>
+        <w:numPr>
+          <w:ilvl w:val="0"/>
+          <w:numId w:val="1"/>
+        </w:numPr>
+        <w:rPr/>
+      </w:pPr>
+      <w:r>
+        <w:rPr>
+          <w:rFonts w:ascii="Arial" w:hAnsi="Arial"/>
+          <w:sz w:val="24"/>
+          <w:szCs w:val="24"/>
+        </w:rPr>
+        <w:t>El accesos a los restaurantes de la grada preferente es gratis.</w:t>
+      </w:r>
+    </w:p>
+    <w:p>
+      <w:pPr>
+        <w:pStyle w:val="ListParagraph"/>
+        <w:numPr>
+          <w:ilvl w:val="0"/>
+          <w:numId w:val="1"/>
+        </w:numPr>
+        <w:rPr/>
+      </w:pPr>
+      <w:r>
+        <w:rPr>
+          <w:rFonts w:ascii="Arial" w:hAnsi="Arial"/>
+          <w:sz w:val="24"/>
+          <w:szCs w:val="24"/>
+        </w:rPr>
+        <w:t xml:space="preserve">El hipódromo abre sus puertas todos los sabados y domingos a partir  de las 12:30pm. </w:t>
+      </w:r>
+      <w:r>
+        <w:rPr>
+          <w:rFonts w:ascii="Arial" w:hAnsi="Arial"/>
+          <w:sz w:val="24"/>
+          <w:szCs w:val="24"/>
+        </w:rPr>
+        <w:t>Esto esta en la entidad hora.</w:t>
+      </w:r>
+    </w:p>
+    <w:p>
+      <w:pPr>
+        <w:pStyle w:val="ListParagraph"/>
+        <w:numPr>
+          <w:ilvl w:val="0"/>
+          <w:numId w:val="1"/>
+        </w:numPr>
+        <w:rPr/>
+      </w:pPr>
+      <w:r>
+        <w:rPr>
+          <w:rFonts w:ascii="Arial" w:hAnsi="Arial"/>
+          <w:sz w:val="24"/>
+          <w:szCs w:val="24"/>
+        </w:rPr>
+        <w:t>Son 12 carreras por funcion iniciando a partir de la 1 PM. En la HORA el atributo entrada no sera menor a 1 PM en su relacion con CAEJ.</w:t>
+      </w:r>
+    </w:p>
+    <w:p>
+      <w:pPr>
+        <w:pStyle w:val="ListParagraph"/>
+        <w:numPr>
+          <w:ilvl w:val="0"/>
+          <w:numId w:val="1"/>
+        </w:numPr>
+        <w:rPr/>
+      </w:pPr>
+      <w:r>
+        <w:rPr>
+          <w:rFonts w:ascii="Arial" w:hAnsi="Arial"/>
+          <w:sz w:val="24"/>
+          <w:szCs w:val="24"/>
+        </w:rPr>
+        <w:t xml:space="preserve">Las carreras se dan cada 30 min. </w:t>
+      </w:r>
+      <w:r>
+        <w:rPr>
+          <w:rFonts w:ascii="Arial" w:hAnsi="Arial"/>
+          <w:sz w:val="24"/>
+          <w:szCs w:val="24"/>
+        </w:rPr>
+        <w:t>Los intervalos de cada carrera se veran en la entidad HORA.</w:t>
+      </w:r>
+    </w:p>
+    <w:p>
+      <w:pPr>
+        <w:pStyle w:val="ListParagraph"/>
+        <w:numPr>
+          <w:ilvl w:val="0"/>
+          <w:numId w:val="1"/>
+        </w:numPr>
+        <w:rPr/>
+      </w:pPr>
+      <w:r>
+        <w:rPr>
+          <w:rFonts w:ascii="Arial" w:hAnsi="Arial"/>
+          <w:sz w:val="24"/>
+          <w:szCs w:val="24"/>
+        </w:rPr>
+        <w:t>El latigo es un implemento obligatorio. Esto se ve en IMCA.</w:t>
+      </w:r>
+      <w:r>
+        <w:rPr>
+          <w:rFonts w:ascii="Arial" w:hAnsi="Arial"/>
+          <w:sz w:val="24"/>
+          <w:szCs w:val="24"/>
+        </w:rPr>
+        <w:t xml:space="preserve"> </w:t>
+      </w:r>
+    </w:p>
+    <w:p>
+      <w:pPr>
+        <w:pStyle w:val="ListParagraph"/>
+        <w:numPr>
+          <w:ilvl w:val="0"/>
+          <w:numId w:val="1"/>
+        </w:numPr>
+        <w:rPr/>
+      </w:pPr>
+      <w:r>
+        <w:rPr>
+          <w:rFonts w:ascii="Arial" w:hAnsi="Arial"/>
+          <w:sz w:val="24"/>
+          <w:szCs w:val="24"/>
+        </w:rPr>
+        <w:t>Cuando un caballo es el ganador los cuerpos de diferencia son con respecto al segundo lugar. Cuando se calcule el cuerpo en la entidad CAEJ.</w:t>
+      </w:r>
+    </w:p>
+    <w:p>
+      <w:pPr>
+        <w:pStyle w:val="ListParagraph"/>
+        <w:numPr>
+          <w:ilvl w:val="0"/>
+          <w:numId w:val="1"/>
+        </w:numPr>
+        <w:rPr/>
+      </w:pPr>
+      <w:r>
+        <w:rPr>
+          <w:rFonts w:ascii="Arial" w:hAnsi="Arial"/>
+          <w:sz w:val="24"/>
+          <w:szCs w:val="24"/>
+        </w:rPr>
+        <w:t>Los jinetes no pueden ser dueños de caballos.</w:t>
+      </w:r>
+    </w:p>
+    <w:p>
+      <w:pPr>
+        <w:pStyle w:val="ListParagraph"/>
+        <w:numPr>
+          <w:ilvl w:val="0"/>
+          <w:numId w:val="1"/>
+        </w:numPr>
+        <w:rPr/>
+      </w:pPr>
+      <w:r>
+        <w:rPr>
+          <w:rFonts w:ascii="Arial" w:hAnsi="Arial"/>
+          <w:sz w:val="24"/>
+          <w:szCs w:val="24"/>
+        </w:rPr>
+        <w:t xml:space="preserve">Jinetes deben tener un pesos de 48kg en el momento que inician la profesión del jinete, </w:t>
+      </w:r>
+      <w:r>
+        <w:rPr>
+          <w:rFonts w:ascii="Arial" w:hAnsi="Arial"/>
+          <w:sz w:val="24"/>
+          <w:szCs w:val="24"/>
+        </w:rPr>
+        <w:t>si es aprendiz puede pesar 48 Kg o menos. Esto se refleja en CAEJ en el peso del jinete.</w:t>
+      </w:r>
+    </w:p>
+    <w:p>
+      <w:pPr>
+        <w:pStyle w:val="ListParagraph"/>
+        <w:numPr>
+          <w:ilvl w:val="0"/>
+          <w:numId w:val="1"/>
+        </w:numPr>
+        <w:rPr/>
+      </w:pPr>
+      <w:r>
+        <w:rPr>
+          <w:rFonts w:ascii="Arial" w:hAnsi="Arial"/>
+          <w:sz w:val="24"/>
+          <w:szCs w:val="24"/>
+        </w:rPr>
+        <w:t>Si el jinete gana 60 carreras se convierte en profesional. Esta es la suma de todas las carreras ganadas en CAEJ.</w:t>
+      </w:r>
+    </w:p>
+    <w:p>
+      <w:pPr>
+        <w:pStyle w:val="ListParagraph"/>
+        <w:numPr>
+          <w:ilvl w:val="0"/>
+          <w:numId w:val="1"/>
+        </w:numPr>
+        <w:rPr/>
+      </w:pPr>
+      <w:r>
+        <w:rPr>
+          <w:rFonts w:ascii="Arial" w:hAnsi="Arial"/>
+          <w:sz w:val="24"/>
+          <w:szCs w:val="24"/>
+        </w:rPr>
+        <w:t xml:space="preserve">Si el </w:t>
+      </w:r>
+      <w:r>
+        <w:rPr>
+          <w:rFonts w:ascii="Arial" w:hAnsi="Arial"/>
+          <w:sz w:val="24"/>
+          <w:szCs w:val="24"/>
+        </w:rPr>
+        <w:t xml:space="preserve">atributo </w:t>
+      </w:r>
+      <w:r>
+        <w:rPr>
+          <w:rFonts w:ascii="Arial" w:hAnsi="Arial"/>
+          <w:sz w:val="24"/>
+          <w:szCs w:val="24"/>
+        </w:rPr>
+        <w:t xml:space="preserve">retiro en CAEJ es verdadero </w:t>
+      </w:r>
+      <w:r>
+        <w:rPr>
+          <w:rFonts w:ascii="Arial" w:hAnsi="Arial"/>
+          <w:sz w:val="24"/>
+          <w:szCs w:val="24"/>
+        </w:rPr>
+        <w:t>se hara la relacion para saber que enfermedad lo hizo retirarse de la carrera.</w:t>
+      </w:r>
+    </w:p>
+    <w:p>
+      <w:pPr>
+        <w:pStyle w:val="ListParagraph"/>
+        <w:numPr>
+          <w:ilvl w:val="0"/>
+          <w:numId w:val="1"/>
+        </w:numPr>
+        <w:rPr/>
+      </w:pPr>
+      <w:r>
+        <w:rPr>
+          <w:rFonts w:ascii="Arial" w:hAnsi="Arial"/>
+          <w:sz w:val="24"/>
+          <w:szCs w:val="24"/>
+        </w:rPr>
+        <w:t>Los caballos deben correr con otros ejemplares dependiendo del rango de carreras ganadas en el que esten. Esto se ve revisando cuales carreras fueron ganadas en CAEJ por el ejemplar.</w:t>
+      </w:r>
+    </w:p>
+    <w:p>
+      <w:pPr>
+        <w:pStyle w:val="ListParagraph"/>
+        <w:numPr>
+          <w:ilvl w:val="0"/>
+          <w:numId w:val="1"/>
+        </w:numPr>
+        <w:rPr/>
+      </w:pPr>
+      <w:r>
+        <w:rPr>
+          <w:rFonts w:ascii="Arial" w:hAnsi="Arial"/>
+          <w:sz w:val="24"/>
+          <w:szCs w:val="24"/>
+        </w:rPr>
+        <w:t>Las cuadras se identifican con numeros. El codigo de Caballeriza.</w:t>
+      </w:r>
+    </w:p>
+    <w:p>
+      <w:pPr>
+        <w:pStyle w:val="ListParagraph"/>
+        <w:numPr>
+          <w:ilvl w:val="0"/>
+          <w:numId w:val="1"/>
+        </w:numPr>
+        <w:rPr/>
+      </w:pPr>
+      <w:r>
+        <w:rPr>
+          <w:rFonts w:ascii="Arial" w:hAnsi="Arial"/>
+          <w:sz w:val="24"/>
+          <w:szCs w:val="24"/>
+        </w:rPr>
+        <w:t>Las apuestas son solo en efectivo. El precio de TAAP.</w:t>
       </w:r>
     </w:p>
     <w:p>
@@ -660,22 +706,16 @@
     <w:p>
       <w:pPr>
         <w:pStyle w:val="Normal"/>
-        <w:rPr>
+        <w:rPr/>
+      </w:pPr>
+      <w:r>
+        <w:rPr>
+          <w:rFonts w:ascii="Arial" w:hAnsi="Arial"/>
           <w:b/>
-          <w:b/>
-          <w:sz w:val="28"/>
-          <w:szCs w:val="28"/>
+          <w:sz w:val="24"/>
+          <w:szCs w:val="24"/>
           <w:u w:val="single"/>
         </w:rPr>
-      </w:pPr>
-      <w:r>
-        <w:rPr>
-          <w:rFonts w:ascii="Arial" w:hAnsi="Arial"/>
-          <w:b/>
-          <w:sz w:val="24"/>
-          <w:szCs w:val="24"/>
-          <w:u w:val="single"/>
-        </w:rPr>
         <w:t xml:space="preserve">Requerimientos </w:t>
       </w:r>
     </w:p>
@@ -686,77 +726,7 @@
           <w:ilvl w:val="0"/>
           <w:numId w:val="1"/>
         </w:numPr>
-        <w:rPr>
-          <w:rFonts w:ascii="Arial" w:hAnsi="Arial"/>
-          <w:sz w:val="24"/>
-          <w:szCs w:val="24"/>
-        </w:rPr>
-      </w:pPr>
-      <w:r>
-        <w:rPr>
-          <w:rFonts w:ascii="Arial" w:hAnsi="Arial"/>
-          <w:sz w:val="24"/>
-          <w:szCs w:val="24"/>
-        </w:rPr>
-        <w:t>Record de las últimas cuatro actuaciones (lugar de llegada , distancia de la carrera , jinete que lo condujo , fecha de la actuación , peso del ejemplar ,  tiempo empleado )</w:t>
-      </w:r>
-    </w:p>
-    <w:p>
-      <w:pPr>
-        <w:pStyle w:val="ListParagraph"/>
-        <w:numPr>
-          <w:ilvl w:val="0"/>
-          <w:numId w:val="1"/>
-        </w:numPr>
-        <w:rPr>
-          <w:rFonts w:ascii="Arial" w:hAnsi="Arial"/>
-          <w:sz w:val="24"/>
-          <w:szCs w:val="24"/>
-        </w:rPr>
-      </w:pPr>
-      <w:r>
-        <w:rPr>
-          <w:rFonts w:ascii="Arial" w:hAnsi="Arial"/>
-          <w:sz w:val="24"/>
-          <w:szCs w:val="24"/>
-        </w:rPr>
-        <w:t>Distancia y record para la distancia (indicando el ejemplar , jinete , fecha , peso del jinete que establecieron el record</w:t>
-      </w:r>
-    </w:p>
-    <w:p>
-      <w:pPr>
-        <w:pStyle w:val="ListParagraph"/>
-        <w:numPr>
-          <w:ilvl w:val="0"/>
-          <w:numId w:val="1"/>
-        </w:numPr>
-        <w:rPr>
-          <w:rFonts w:ascii="Arial" w:hAnsi="Arial"/>
-          <w:sz w:val="24"/>
-          <w:szCs w:val="24"/>
-        </w:rPr>
-      </w:pPr>
-      <w:r>
-        <w:rPr>
-          <w:rFonts w:ascii="Arial" w:hAnsi="Arial"/>
-          <w:sz w:val="24"/>
-          <w:szCs w:val="24"/>
-        </w:rPr>
-        <w:t xml:space="preserve">En caso de que en la programación del fin de semana se de una carrera especial ( copa o clásico ) , debe aparecer un listado con el historial de dicha carrera especial (año , ejemplar  ganador , distancia , entrenador y jinete ) </w:t>
-      </w:r>
-    </w:p>
-    <w:p>
-      <w:pPr>
-        <w:pStyle w:val="ListParagraph"/>
-        <w:numPr>
-          <w:ilvl w:val="0"/>
-          <w:numId w:val="1"/>
-        </w:numPr>
-        <w:rPr>
-          <w:rFonts w:ascii="Arial" w:hAnsi="Arial"/>
-          <w:sz w:val="24"/>
-          <w:szCs w:val="24"/>
-        </w:rPr>
+        <w:rPr/>
       </w:pPr>
       <w:r>
         <w:rPr>
@@ -769,46 +739,396 @@
     </w:p>
     <w:p>
       <w:pPr>
-        <w:pStyle w:val="Normal"/>
-        <w:rPr>
-          <w:rFonts w:ascii="Arial" w:hAnsi="Arial"/>
-          <w:b/>
-          <w:b/>
-          <w:sz w:val="24"/>
-          <w:szCs w:val="24"/>
-          <w:u w:val="single"/>
-        </w:rPr>
-      </w:pPr>
-      <w:r>
-        <w:rPr>
-          <w:rFonts w:ascii="Arial" w:hAnsi="Arial"/>
-          <w:b/>
-          <w:sz w:val="24"/>
-          <w:szCs w:val="24"/>
-          <w:u w:val="single"/>
-        </w:rPr>
-      </w:r>
-    </w:p>
-    <w:p>
-      <w:pPr>
-        <w:pStyle w:val="Normal"/>
-        <w:rPr>
-          <w:b/>
-          <w:b/>
-          <w:sz w:val="28"/>
-          <w:szCs w:val="28"/>
-          <w:u w:val="single"/>
-        </w:rPr>
-      </w:pPr>
-      <w:r>
-        <w:rPr>
-          <w:rFonts w:ascii="Arial" w:hAnsi="Arial"/>
-          <w:b/>
-          <w:sz w:val="24"/>
-          <w:szCs w:val="24"/>
-          <w:u w:val="single"/>
-        </w:rPr>
-        <w:t xml:space="preserve">Reportes </w:t>
+        <w:pStyle w:val="ListParagraph"/>
+        <w:numPr>
+          <w:ilvl w:val="0"/>
+          <w:numId w:val="1"/>
+        </w:numPr>
+        <w:rPr/>
+      </w:pPr>
+      <w:r>
+        <w:rPr>
+          <w:rFonts w:ascii="Arial" w:hAnsi="Arial"/>
+          <w:sz w:val="24"/>
+          <w:szCs w:val="24"/>
+        </w:rPr>
+        <w:t>El sistema deberá autentificar al usuario para que este pueda ingresar al sistema.</w:t>
+      </w:r>
+    </w:p>
+    <w:p>
+      <w:pPr>
+        <w:pStyle w:val="ListParagraph"/>
+        <w:numPr>
+          <w:ilvl w:val="0"/>
+          <w:numId w:val="1"/>
+        </w:numPr>
+        <w:rPr/>
+      </w:pPr>
+      <w:r>
+        <w:rPr>
+          <w:rFonts w:ascii="Arial" w:hAnsi="Arial"/>
+          <w:sz w:val="24"/>
+          <w:szCs w:val="24"/>
+        </w:rPr>
+        <w:t>El sistema deberá permitir el ingreso del usuario.</w:t>
+      </w:r>
+    </w:p>
+    <w:p>
+      <w:pPr>
+        <w:pStyle w:val="ListParagraph"/>
+        <w:numPr>
+          <w:ilvl w:val="0"/>
+          <w:numId w:val="1"/>
+        </w:numPr>
+        <w:rPr/>
+      </w:pPr>
+      <w:r>
+        <w:rPr>
+          <w:rFonts w:ascii="Arial" w:hAnsi="Arial"/>
+          <w:sz w:val="24"/>
+          <w:szCs w:val="24"/>
+        </w:rPr>
+        <w:t>El sistema deberá permitir al usuario restablecer una contraseña olvidada.</w:t>
+      </w:r>
+    </w:p>
+    <w:p>
+      <w:pPr>
+        <w:pStyle w:val="ListParagraph"/>
+        <w:numPr>
+          <w:ilvl w:val="0"/>
+          <w:numId w:val="1"/>
+        </w:numPr>
+        <w:rPr/>
+      </w:pPr>
+      <w:r>
+        <w:rPr>
+          <w:rFonts w:ascii="Arial" w:hAnsi="Arial"/>
+          <w:sz w:val="24"/>
+          <w:szCs w:val="24"/>
+        </w:rPr>
+        <w:t>El sistema deberá permitir cerrar la sesión a un usuario o administrador.</w:t>
+      </w:r>
+    </w:p>
+    <w:p>
+      <w:pPr>
+        <w:pStyle w:val="ListParagraph"/>
+        <w:numPr>
+          <w:ilvl w:val="0"/>
+          <w:numId w:val="1"/>
+        </w:numPr>
+        <w:rPr/>
+      </w:pPr>
+      <w:r>
+        <w:rPr>
+          <w:rFonts w:ascii="Arial" w:hAnsi="Arial"/>
+          <w:sz w:val="24"/>
+          <w:szCs w:val="24"/>
+        </w:rPr>
+        <w:t>El sistema deberá permitir el despliegue de las opciones del menú de acuerdo al del rol del usuario</w:t>
+      </w:r>
+    </w:p>
+    <w:p>
+      <w:pPr>
+        <w:pStyle w:val="ListParagraph"/>
+        <w:numPr>
+          <w:ilvl w:val="0"/>
+          <w:numId w:val="1"/>
+        </w:numPr>
+        <w:rPr/>
+      </w:pPr>
+      <w:r>
+        <w:rPr>
+          <w:rFonts w:ascii="Arial" w:hAnsi="Arial"/>
+          <w:sz w:val="24"/>
+          <w:szCs w:val="24"/>
+        </w:rPr>
+        <w:t xml:space="preserve">El sistema debera permitir a los usuario revisar la informacion de la carrera, el caballo, </w:t>
+      </w:r>
+      <w:r>
+        <w:rPr>
+          <w:rFonts w:ascii="Arial" w:hAnsi="Arial"/>
+          <w:sz w:val="24"/>
+          <w:szCs w:val="24"/>
+        </w:rPr>
+        <w:t xml:space="preserve">las estadisticas, </w:t>
+      </w:r>
+      <w:r>
+        <w:rPr>
+          <w:rFonts w:ascii="Arial" w:hAnsi="Arial"/>
+          <w:sz w:val="24"/>
+          <w:szCs w:val="24"/>
+        </w:rPr>
+        <w:t>comprar el boleto y mirar la pizarra electronica.</w:t>
+      </w:r>
+    </w:p>
+    <w:p>
+      <w:pPr>
+        <w:pStyle w:val="ListParagraph"/>
+        <w:numPr>
+          <w:ilvl w:val="0"/>
+          <w:numId w:val="1"/>
+        </w:numPr>
+        <w:rPr/>
+      </w:pPr>
+      <w:r>
+        <w:rPr>
+          <w:rFonts w:ascii="Arial" w:hAnsi="Arial"/>
+          <w:sz w:val="24"/>
+          <w:szCs w:val="24"/>
+        </w:rPr>
+        <w:t>El sistema permitira al stud ingresar los datos de su caballo, en que caballeriza estara junto con el puesto y los traqueos que ha realizado.</w:t>
+      </w:r>
+    </w:p>
+    <w:p>
+      <w:pPr>
+        <w:pStyle w:val="ListParagraph"/>
+        <w:numPr>
+          <w:ilvl w:val="0"/>
+          <w:numId w:val="1"/>
+        </w:numPr>
+        <w:rPr/>
+      </w:pPr>
+      <w:r>
+        <w:rPr>
+          <w:rFonts w:ascii="Arial" w:hAnsi="Arial"/>
+          <w:sz w:val="24"/>
+          <w:szCs w:val="24"/>
+        </w:rPr>
+        <w:t>El sistema permitira al usuario registrarse.</w:t>
+      </w:r>
+    </w:p>
+    <w:p>
+      <w:pPr>
+        <w:pStyle w:val="ListParagraph"/>
+        <w:numPr>
+          <w:ilvl w:val="0"/>
+          <w:numId w:val="1"/>
+        </w:numPr>
+        <w:rPr/>
+      </w:pPr>
+      <w:r>
+        <w:rPr>
+          <w:rFonts w:ascii="Arial" w:hAnsi="Arial"/>
+          <w:sz w:val="24"/>
+          <w:szCs w:val="24"/>
+        </w:rPr>
+        <w:t>El sistema permitira que se realicen las apuestas diciendole en que taquilla tiene que retirar el dinero.</w:t>
+      </w:r>
+    </w:p>
+    <w:p>
+      <w:pPr>
+        <w:pStyle w:val="ListParagraph"/>
+        <w:numPr>
+          <w:ilvl w:val="0"/>
+          <w:numId w:val="1"/>
+        </w:numPr>
+        <w:rPr/>
+      </w:pPr>
+      <w:r>
+        <w:rPr>
+          <w:rFonts w:ascii="Arial" w:hAnsi="Arial"/>
+          <w:sz w:val="24"/>
+          <w:szCs w:val="24"/>
+        </w:rPr>
+        <w:t>El sistema permitira que se visualicen los comentarios de la carrera.</w:t>
+      </w:r>
+    </w:p>
+    <w:p>
+      <w:pPr>
+        <w:pStyle w:val="ListParagraph"/>
+        <w:numPr>
+          <w:ilvl w:val="0"/>
+          <w:numId w:val="1"/>
+        </w:numPr>
+        <w:rPr/>
+      </w:pPr>
+      <w:r>
+        <w:rPr>
+          <w:rFonts w:ascii="Arial" w:hAnsi="Arial"/>
+          <w:sz w:val="24"/>
+          <w:szCs w:val="24"/>
+        </w:rPr>
+        <w:t>El sistema permitira que se visualicen las condiciones de la pista.</w:t>
+      </w:r>
+    </w:p>
+    <w:p>
+      <w:pPr>
+        <w:pStyle w:val="ListParagraph"/>
+        <w:numPr>
+          <w:ilvl w:val="0"/>
+          <w:numId w:val="1"/>
+        </w:numPr>
+        <w:rPr/>
+      </w:pPr>
+      <w:r>
+        <w:rPr>
+          <w:rFonts w:ascii="Arial" w:hAnsi="Arial"/>
+          <w:sz w:val="24"/>
+          <w:szCs w:val="24"/>
+        </w:rPr>
+        <w:t>Si el fin de semana tiene una carrera especial (Copa o clasico) se mostrara un historial con dicha carrera.</w:t>
+      </w:r>
+    </w:p>
+    <w:p>
+      <w:pPr>
+        <w:pStyle w:val="ListParagraph"/>
+        <w:numPr>
+          <w:ilvl w:val="0"/>
+          <w:numId w:val="1"/>
+        </w:numPr>
+        <w:rPr/>
+      </w:pPr>
+      <w:r>
+        <w:rPr>
+          <w:rFonts w:ascii="Arial" w:hAnsi="Arial"/>
+          <w:sz w:val="24"/>
+          <w:szCs w:val="24"/>
+        </w:rPr>
+        <w:t>El sistema permitira registrar al caballo en una carrera.</w:t>
+      </w:r>
+    </w:p>
+    <w:p>
+      <w:pPr>
+        <w:pStyle w:val="ListParagraph"/>
+        <w:numPr>
+          <w:ilvl w:val="0"/>
+          <w:numId w:val="1"/>
+        </w:numPr>
+        <w:rPr/>
+      </w:pPr>
+      <w:r>
+        <w:rPr>
+          <w:rFonts w:ascii="Arial" w:hAnsi="Arial"/>
+          <w:sz w:val="24"/>
+          <w:szCs w:val="24"/>
+        </w:rPr>
+        <w:t>El sistema permitira que se guarde toda la informacion de la carrera.</w:t>
+      </w:r>
+    </w:p>
+    <w:p>
+      <w:pPr>
+        <w:pStyle w:val="ListParagraph"/>
+        <w:numPr>
+          <w:ilvl w:val="0"/>
+          <w:numId w:val="1"/>
+        </w:numPr>
+        <w:rPr/>
+      </w:pPr>
+      <w:r>
+        <w:rPr>
+          <w:rFonts w:ascii="Arial" w:hAnsi="Arial"/>
+          <w:sz w:val="24"/>
+          <w:szCs w:val="24"/>
+        </w:rPr>
+        <w:t>El sistema mostrara los traqueos hechos antes de cada carrera por caballo.</w:t>
+      </w:r>
+    </w:p>
+    <w:p>
+      <w:pPr>
+        <w:pStyle w:val="ListParagraph"/>
+        <w:numPr>
+          <w:ilvl w:val="0"/>
+          <w:numId w:val="1"/>
+        </w:numPr>
+        <w:rPr/>
+      </w:pPr>
+      <w:r>
+        <w:rPr>
+          <w:rFonts w:ascii="Arial" w:hAnsi="Arial"/>
+          <w:sz w:val="24"/>
+          <w:szCs w:val="24"/>
+        </w:rPr>
+        <w:t>El sistema mostrara las estadisticas de los jinetes y de los caballos.</w:t>
+      </w:r>
+    </w:p>
+    <w:p>
+      <w:pPr>
+        <w:pStyle w:val="ListParagraph"/>
+        <w:numPr>
+          <w:ilvl w:val="0"/>
+          <w:numId w:val="1"/>
+        </w:numPr>
+        <w:rPr/>
+      </w:pPr>
+      <w:r>
+        <w:rPr>
+          <w:rFonts w:ascii="Arial" w:hAnsi="Arial"/>
+          <w:sz w:val="24"/>
+          <w:szCs w:val="24"/>
+        </w:rPr>
+        <w:t>El sistema permitira que un usuario se asocie con otros para formar un stub.</w:t>
+      </w:r>
+    </w:p>
+    <w:p>
+      <w:pPr>
+        <w:pStyle w:val="ListParagraph"/>
+        <w:numPr>
+          <w:ilvl w:val="0"/>
+          <w:numId w:val="1"/>
+        </w:numPr>
+        <w:rPr/>
+      </w:pPr>
+      <w:r>
+        <w:rPr>
+          <w:rFonts w:ascii="Arial" w:hAnsi="Arial"/>
+          <w:sz w:val="24"/>
+          <w:szCs w:val="24"/>
+        </w:rPr>
+        <w:t>El sistema deberá tener una interfaz intuitiva que garantice la comprensión total de los usuarios que harán uso del sistema.</w:t>
+      </w:r>
+    </w:p>
+    <w:p>
+      <w:pPr>
+        <w:pStyle w:val="ListParagraph"/>
+        <w:numPr>
+          <w:ilvl w:val="0"/>
+          <w:numId w:val="1"/>
+        </w:numPr>
+        <w:rPr/>
+      </w:pPr>
+      <w:r>
+        <w:rPr>
+          <w:rFonts w:ascii="Arial" w:hAnsi="Arial"/>
+          <w:sz w:val="24"/>
+          <w:szCs w:val="24"/>
+        </w:rPr>
+        <w:t>El sistema deberá presentar mensajes de error que permitan al usuario identificar el error ocurrido y mensajes de éxito que permitan identificar que la operación se hizo correctamente.</w:t>
+      </w:r>
+    </w:p>
+    <w:p>
+      <w:pPr>
+        <w:pStyle w:val="ListParagraph"/>
+        <w:numPr>
+          <w:ilvl w:val="0"/>
+          <w:numId w:val="1"/>
+        </w:numPr>
+        <w:rPr/>
+      </w:pPr>
+      <w:r>
+        <w:rPr>
+          <w:rFonts w:ascii="Arial" w:hAnsi="Arial"/>
+          <w:sz w:val="24"/>
+          <w:szCs w:val="24"/>
+        </w:rPr>
+        <w:t>El sistema generará los reportes, utilizando la herramienta Jasper Reports.</w:t>
+      </w:r>
+    </w:p>
+    <w:p>
+      <w:pPr>
+        <w:pStyle w:val="ListParagraph"/>
+        <w:numPr>
+          <w:ilvl w:val="0"/>
+          <w:numId w:val="1"/>
+        </w:numPr>
+        <w:rPr/>
+      </w:pPr>
+      <w:r>
+        <w:rPr>
+          <w:rFonts w:ascii="Arial" w:hAnsi="Arial"/>
+          <w:sz w:val="24"/>
+          <w:szCs w:val="24"/>
+        </w:rPr>
+        <w:t>Los datos de este sistema serán alojados en una base de datos en el mismo servidor utilizando Oracle data base.</w:t>
       </w:r>
     </w:p>
     <w:p>
@@ -1456,105 +1776,175 @@
           <w:ilvl w:val="0"/>
           <w:numId w:val="1"/>
         </w:numPr>
-        <w:rPr>
-          <w:rFonts w:ascii="Arial" w:hAnsi="Arial"/>
-          <w:sz w:val="24"/>
-          <w:szCs w:val="24"/>
-        </w:rPr>
-      </w:pPr>
-      <w:r>
-        <w:rPr>
-          <w:rFonts w:ascii="Arial" w:hAnsi="Arial"/>
-          <w:sz w:val="24"/>
-          <w:szCs w:val="24"/>
-        </w:rPr>
-        <w:t>Se quiere conocer cuales son las mejores hembras y machos en base a la cantidad de hijos ganadores</w:t>
-      </w:r>
-    </w:p>
-    <w:p>
-      <w:pPr>
-        <w:pStyle w:val="Normal"/>
-        <w:rPr>
-          <w:rFonts w:ascii="Arial" w:hAnsi="Arial"/>
-          <w:sz w:val="24"/>
-          <w:szCs w:val="24"/>
-        </w:rPr>
-      </w:pPr>
-      <w:r>
-        <w:rPr>
-          <w:rFonts w:ascii="Arial" w:hAnsi="Arial"/>
-          <w:sz w:val="24"/>
-          <w:szCs w:val="24"/>
-        </w:rPr>
-      </w:r>
-    </w:p>
-    <w:p>
-      <w:pPr>
-        <w:pStyle w:val="Normal"/>
-        <w:rPr>
-          <w:rFonts w:ascii="Arial" w:hAnsi="Arial"/>
-          <w:sz w:val="24"/>
-          <w:szCs w:val="24"/>
-        </w:rPr>
-      </w:pPr>
-      <w:r>
-        <w:rPr>
-          <w:rFonts w:ascii="Arial" w:hAnsi="Arial"/>
-          <w:sz w:val="24"/>
-          <w:szCs w:val="24"/>
-        </w:rPr>
-      </w:r>
-    </w:p>
-    <w:p>
-      <w:pPr>
-        <w:pStyle w:val="Normal"/>
-        <w:rPr>
-          <w:rFonts w:ascii="Arial" w:hAnsi="Arial"/>
-          <w:sz w:val="24"/>
-          <w:szCs w:val="24"/>
-        </w:rPr>
-      </w:pPr>
-      <w:r>
-        <w:rPr>
-          <w:rFonts w:ascii="Arial" w:hAnsi="Arial"/>
-          <w:sz w:val="24"/>
-          <w:szCs w:val="24"/>
-        </w:rPr>
-      </w:r>
-    </w:p>
-    <w:p>
-      <w:pPr>
-        <w:pStyle w:val="Normal"/>
-        <w:rPr>
-          <w:rFonts w:ascii="Arial" w:hAnsi="Arial"/>
-          <w:sz w:val="24"/>
-          <w:szCs w:val="24"/>
-        </w:rPr>
-      </w:pPr>
-      <w:r>
-        <w:rPr>
-          <w:rFonts w:ascii="Arial" w:hAnsi="Arial"/>
-          <w:sz w:val="24"/>
-          <w:szCs w:val="24"/>
-        </w:rPr>
-      </w:r>
-    </w:p>
-    <w:p>
-      <w:pPr>
-        <w:pStyle w:val="Normal"/>
-        <w:rPr>
-          <w:rFonts w:ascii="Arial" w:hAnsi="Arial"/>
-          <w:sz w:val="24"/>
-          <w:szCs w:val="24"/>
-        </w:rPr>
-      </w:pPr>
-      <w:r>
-        <w:rPr>
-          <w:rFonts w:ascii="Arial" w:hAnsi="Arial"/>
-          <w:sz w:val="24"/>
-          <w:szCs w:val="24"/>
-        </w:rPr>
-        <w:t xml:space="preserve"> </w:t>
+        <w:rPr/>
+      </w:pPr>
+      <w:r>
+        <w:rPr>
+          <w:rFonts w:ascii="Arial" w:hAnsi="Arial"/>
+          <w:sz w:val="24"/>
+          <w:szCs w:val="24"/>
+        </w:rPr>
+        <w:t>Se quiere conocer cuales son las mejores hembras y machos en base a la cantidad de hijos ganadores.</w:t>
+      </w:r>
+    </w:p>
+    <w:p>
+      <w:pPr>
+        <w:pStyle w:val="ListParagraph"/>
+        <w:numPr>
+          <w:ilvl w:val="0"/>
+          <w:numId w:val="1"/>
+        </w:numPr>
+        <w:rPr/>
+      </w:pPr>
+      <w:r>
+        <w:rPr>
+          <w:rFonts w:ascii="Arial" w:hAnsi="Arial"/>
+          <w:sz w:val="24"/>
+          <w:szCs w:val="24"/>
+        </w:rPr>
+        <w:t>EL sistema deberá permitir al taquillero consultar  los puestos de las áreas que están disponible.</w:t>
+      </w:r>
+    </w:p>
+    <w:p>
+      <w:pPr>
+        <w:pStyle w:val="ListParagraph"/>
+        <w:numPr>
+          <w:ilvl w:val="0"/>
+          <w:numId w:val="1"/>
+        </w:numPr>
+        <w:rPr/>
+      </w:pPr>
+      <w:r>
+        <w:rPr>
+          <w:rFonts w:ascii="Arial" w:hAnsi="Arial"/>
+          <w:sz w:val="24"/>
+          <w:szCs w:val="24"/>
+        </w:rPr>
+        <w:t xml:space="preserve">El sistema deberá permitir que el usuario consultar  la disponibilidad de las áreas del hipódromos y los diferentes  precios de cada área. </w:t>
+      </w:r>
+    </w:p>
+    <w:p>
+      <w:pPr>
+        <w:pStyle w:val="ListParagraph"/>
+        <w:numPr>
+          <w:ilvl w:val="0"/>
+          <w:numId w:val="1"/>
+        </w:numPr>
+        <w:rPr/>
+      </w:pPr>
+      <w:r>
+        <w:rPr>
+          <w:rFonts w:ascii="Arial" w:hAnsi="Arial"/>
+          <w:sz w:val="24"/>
+          <w:szCs w:val="24"/>
+        </w:rPr>
+        <w:t xml:space="preserve">El sistema deberá permitir visualizar los ejemplares que  se encuentren en el hipódromo. </w:t>
+      </w:r>
+    </w:p>
+    <w:p>
+      <w:pPr>
+        <w:pStyle w:val="ListParagraph"/>
+        <w:numPr>
+          <w:ilvl w:val="0"/>
+          <w:numId w:val="1"/>
+        </w:numPr>
+        <w:rPr/>
+      </w:pPr>
+      <w:r>
+        <w:rPr>
+          <w:rFonts w:ascii="Arial" w:hAnsi="Arial"/>
+          <w:sz w:val="24"/>
+          <w:szCs w:val="24"/>
+        </w:rPr>
+        <w:t xml:space="preserve">El sistema deberá  proporcionar  un programa oficial de carreras ( Gaceta Hípica) , donde se mostrara los comentarios de las carreras , los ejemplares , los favoritos , los clásicos de la temporada ,los participantes de cada carrera por función,  entrenadores , tanto caballos como jinetes , resultados , resúmenes de las carreras y record de las últimas cuatro actuaciones ( lugar de llegada , distancia de la carrera , jinete que lo condujo , fecha de la actuación , peso del ejemplar , tiempo empleado ). </w:t>
+      </w:r>
+    </w:p>
+    <w:p>
+      <w:pPr>
+        <w:pStyle w:val="ListParagraph"/>
+        <w:numPr>
+          <w:ilvl w:val="0"/>
+          <w:numId w:val="1"/>
+        </w:numPr>
+        <w:rPr/>
+      </w:pPr>
+      <w:r>
+        <w:rPr>
+          <w:rFonts w:ascii="Arial" w:hAnsi="Arial"/>
+          <w:sz w:val="24"/>
+          <w:szCs w:val="24"/>
+        </w:rPr>
+        <w:t>El sistema deberá mostrar  el record de las últimas cuatro actuaciones (lugar de llegada , distancia de la carrera , jinete que lo condujo , fecha de la actuación , peso del ejemplar ,  tiempo empleado )</w:t>
+      </w:r>
+    </w:p>
+    <w:p>
+      <w:pPr>
+        <w:pStyle w:val="ListParagraph"/>
+        <w:numPr>
+          <w:ilvl w:val="0"/>
+          <w:numId w:val="1"/>
+        </w:numPr>
+        <w:rPr/>
+      </w:pPr>
+      <w:r>
+        <w:rPr>
+          <w:rFonts w:ascii="Arial" w:hAnsi="Arial"/>
+          <w:sz w:val="24"/>
+          <w:szCs w:val="24"/>
+        </w:rPr>
+        <w:t xml:space="preserve">El sistema deberá mostrar los resultados de las 12 carreras diarias </w:t>
+      </w:r>
+    </w:p>
+    <w:p>
+      <w:pPr>
+        <w:pStyle w:val="ListParagraph"/>
+        <w:numPr>
+          <w:ilvl w:val="0"/>
+          <w:numId w:val="1"/>
+        </w:numPr>
+        <w:rPr/>
+      </w:pPr>
+      <w:r>
+        <w:rPr>
+          <w:rFonts w:ascii="Arial" w:hAnsi="Arial"/>
+          <w:sz w:val="24"/>
+          <w:szCs w:val="24"/>
+        </w:rPr>
+        <w:t>El sistema deberá mostrar en los resultados de las 12 carreras los ejemplares retirados y motivos del retiro.</w:t>
+      </w:r>
+    </w:p>
+    <w:p>
+      <w:pPr>
+        <w:pStyle w:val="ListParagraph"/>
+        <w:numPr>
+          <w:ilvl w:val="0"/>
+          <w:numId w:val="1"/>
+        </w:numPr>
+        <w:rPr/>
+      </w:pPr>
+      <w:r>
+        <w:rPr>
+          <w:rFonts w:ascii="Arial" w:hAnsi="Arial"/>
+          <w:sz w:val="24"/>
+          <w:szCs w:val="24"/>
+        </w:rPr>
+        <w:t>El sistema  deberá permitir visualizar las causas por la cuales se retiran algunos ejemplares.</w:t>
+      </w:r>
+    </w:p>
+    <w:p>
+      <w:pPr>
+        <w:pStyle w:val="ListParagraph"/>
+        <w:spacing w:before="0" w:after="200"/>
+        <w:ind w:hanging="0"/>
+        <w:contextualSpacing/>
+        <w:rPr>
+          <w:rFonts w:ascii="Arial" w:hAnsi="Arial"/>
+          <w:sz w:val="24"/>
+          <w:szCs w:val="24"/>
+        </w:rPr>
+      </w:pPr>
+      <w:r>
+        <w:rPr/>
       </w:r>
     </w:p>
     <w:sectPr>
@@ -1582,6 +1972,7 @@
       </w:pPr>
       <w:rPr>
         <w:rFonts w:ascii="Symbol" w:hAnsi="Symbol" w:cs="Symbol" w:hint="default"/>
+        <w:sz w:val="24"/>
         <w:rFonts w:cs=""/>
       </w:rPr>
     </w:lvl>
@@ -1608,6 +1999,7 @@
       </w:pPr>
       <w:rPr>
         <w:rFonts w:ascii="Wingdings" w:hAnsi="Wingdings" w:cs="Wingdings" w:hint="default"/>
+        <w:rFonts w:cs="Wingdings"/>
       </w:rPr>
     </w:lvl>
     <w:lvl w:ilvl="3">
@@ -1620,6 +2012,7 @@
       </w:pPr>
       <w:rPr>
         <w:rFonts w:ascii="Symbol" w:hAnsi="Symbol" w:cs="Symbol" w:hint="default"/>
+        <w:rFonts w:cs="Symbol"/>
       </w:rPr>
     </w:lvl>
     <w:lvl w:ilvl="4">
@@ -1645,6 +2038,7 @@
       </w:pPr>
       <w:rPr>
         <w:rFonts w:ascii="Wingdings" w:hAnsi="Wingdings" w:cs="Wingdings" w:hint="default"/>
+        <w:rFonts w:cs="Wingdings"/>
       </w:rPr>
     </w:lvl>
     <w:lvl w:ilvl="6">
@@ -1657,6 +2051,7 @@
       </w:pPr>
       <w:rPr>
         <w:rFonts w:ascii="Symbol" w:hAnsi="Symbol" w:cs="Symbol" w:hint="default"/>
+        <w:rFonts w:cs="Symbol"/>
       </w:rPr>
     </w:lvl>
     <w:lvl w:ilvl="7">
@@ -1682,6 +2077,7 @@
       </w:pPr>
       <w:rPr>
         <w:rFonts w:ascii="Wingdings" w:hAnsi="Wingdings" w:cs="Wingdings" w:hint="default"/>
+        <w:rFonts w:cs="Wingdings"/>
       </w:rPr>
     </w:lvl>
   </w:abstractNum>
@@ -1819,7 +2215,6 @@
     <w:rPrDefault>
       <w:rPr>
         <w:rFonts w:ascii="Calibri" w:hAnsi="Calibri" w:eastAsia="Calibri" w:cs="" w:asciiTheme="minorHAnsi" w:cstheme="minorBidi" w:eastAsiaTheme="minorHAnsi" w:hAnsiTheme="minorHAnsi"/>
-        <w:sz w:val="22"/>
         <w:szCs w:val="22"/>
         <w:lang w:val="es-VE" w:eastAsia="en-US" w:bidi="ar-SA"/>
       </w:rPr>
@@ -1982,7 +2377,7 @@
     </w:pPr>
     <w:rPr>
       <w:rFonts w:ascii="Calibri" w:hAnsi="Calibri" w:eastAsia="Calibri" w:cs="" w:asciiTheme="minorHAnsi" w:cstheme="minorBidi" w:eastAsiaTheme="minorHAnsi" w:hAnsiTheme="minorHAnsi"/>
-      <w:color w:val="auto"/>
+      <w:color w:val="00000A"/>
       <w:sz w:val="22"/>
       <w:szCs w:val="22"/>
       <w:lang w:val="es-VE" w:eastAsia="en-US" w:bidi="ar-SA"/>
@@ -2029,6 +2424,35 @@
     <w:qFormat/>
     <w:rPr>
       <w:rFonts w:cs="Courier New"/>
+    </w:rPr>
+  </w:style>
+  <w:style w:type="character" w:styleId="ListLabel3">
+    <w:name w:val="ListLabel 3"/>
+    <w:qFormat/>
+    <w:rPr>
+      <w:rFonts w:ascii="Arial" w:hAnsi="Arial" w:cs=""/>
+      <w:sz w:val="24"/>
+    </w:rPr>
+  </w:style>
+  <w:style w:type="character" w:styleId="ListLabel4">
+    <w:name w:val="ListLabel 4"/>
+    <w:qFormat/>
+    <w:rPr>
+      <w:rFonts w:cs="Courier New"/>
+    </w:rPr>
+  </w:style>
+  <w:style w:type="character" w:styleId="ListLabel5">
+    <w:name w:val="ListLabel 5"/>
+    <w:qFormat/>
+    <w:rPr>
+      <w:rFonts w:cs="Wingdings"/>
+    </w:rPr>
+  </w:style>
+  <w:style w:type="character" w:styleId="ListLabel6">
+    <w:name w:val="ListLabel 6"/>
+    <w:qFormat/>
+    <w:rPr>
+      <w:rFonts w:cs="Symbol"/>
     </w:rPr>
   </w:style>
   <w:style w:type="paragraph" w:styleId="Heading">

</xml_diff>